<commit_message>
Added favicon, added sources.
</commit_message>
<xml_diff>
--- a/docs/CSS Shapes.docx
+++ b/docs/CSS Shapes.docx
@@ -4,8 +4,13 @@
   <w:body>
     <w:p>
       <w:r>
-        <w:t>CSS Shapes is a standard that lets us create geometric shapes over floated elements that cause the inline contents — usually text — around those elements to wrap along the specified shapes. Such a shaped flow of text looks good in editorial designs or designs that work with text-heavy contents</w:t>
-      </w:r>
+        <w:t xml:space="preserve">CSS Shapes is a standard that lets us create geometric shapes over floated elements that cause the inline contents — usually text — around those elements to wrap along the specified shapes. Such a shaped flow of text looks good in editorial designs or designs that work with text-heavy </w:t>
+      </w:r>
+      <w:proofErr w:type="gramStart"/>
+      <w:r>
+        <w:t>contents</w:t>
+      </w:r>
+      <w:proofErr w:type="gramEnd"/>
     </w:p>
     <w:p/>
     <w:p>
@@ -16,7 +21,23 @@
     <w:p/>
     <w:p>
       <w:r>
-        <w:t>Until the introduction of CSS Shapes, it was nearly impossible to design a magazine-esque layout with free flowing text for the web. On the contrary, web design layouts have traditionally been shaped with grids, boxes, and straight lines.</w:t>
+        <w:t>Until the introduction of CSS Shapes, it was nearly impossible to design a magazine-</w:t>
+      </w:r>
+      <w:proofErr w:type="spellStart"/>
+      <w:r>
+        <w:t>esque</w:t>
+      </w:r>
+      <w:proofErr w:type="spellEnd"/>
+      <w:r>
+        <w:t xml:space="preserve"> layout with </w:t>
+      </w:r>
+      <w:proofErr w:type="gramStart"/>
+      <w:r>
+        <w:t>free flowing</w:t>
+      </w:r>
+      <w:proofErr w:type="gramEnd"/>
+      <w:r>
+        <w:t xml:space="preserve"> text for the web. On the contrary, web design layouts have traditionally been shaped with grids, boxes, and straight lines.</w:t>
       </w:r>
     </w:p>
     <w:p/>
@@ -28,7 +49,15 @@
     <w:p/>
     <w:p>
       <w:r>
-        <w:t>Now that CSS Shapes have gained widespread support across modern browsers, it’s worth taking a look into the flexibility and functionality they provide to see if they might make sense in your next design project.</w:t>
+        <w:t xml:space="preserve">Now that CSS Shapes have gained widespread support across modern browsers, </w:t>
+      </w:r>
+      <w:proofErr w:type="gramStart"/>
+      <w:r>
+        <w:t>it’s</w:t>
+      </w:r>
+      <w:proofErr w:type="gramEnd"/>
+      <w:r>
+        <w:t xml:space="preserve"> worth taking a look into the flexibility and functionality they provide to see if they might make sense in your next design project.</w:t>
       </w:r>
     </w:p>
     <w:p/>
@@ -44,24 +73,44 @@
     </w:p>
     <w:p/>
     <w:p>
-      <w:r>
-        <w:t>circle()</w:t>
-      </w:r>
-    </w:p>
-    <w:p>
-      <w:r>
-        <w:t>ellipse()</w:t>
-      </w:r>
-    </w:p>
-    <w:p>
+      <w:proofErr w:type="gramStart"/>
+      <w:r>
+        <w:t>circle(</w:t>
+      </w:r>
+      <w:proofErr w:type="gramEnd"/>
+      <w:r>
+        <w:t>)</w:t>
+      </w:r>
+    </w:p>
+    <w:p>
+      <w:proofErr w:type="gramStart"/>
+      <w:r>
+        <w:t>ellipse(</w:t>
+      </w:r>
+      <w:proofErr w:type="gramEnd"/>
+      <w:r>
+        <w:t>)</w:t>
+      </w:r>
+    </w:p>
+    <w:p>
+      <w:proofErr w:type="gramStart"/>
       <w:r>
         <w:lastRenderedPageBreak/>
-        <w:t>inset()</w:t>
-      </w:r>
-    </w:p>
-    <w:p>
-      <w:r>
-        <w:t>polygon()</w:t>
+        <w:t>inset(</w:t>
+      </w:r>
+      <w:proofErr w:type="gramEnd"/>
+      <w:r>
+        <w:t>)</w:t>
+      </w:r>
+    </w:p>
+    <w:p>
+      <w:proofErr w:type="gramStart"/>
+      <w:r>
+        <w:t>polygon(</w:t>
+      </w:r>
+      <w:proofErr w:type="gramEnd"/>
+      <w:r>
+        <w:t>)</w:t>
       </w:r>
     </w:p>
     <w:p/>
@@ -122,7 +171,21 @@
         <w:rPr>
           <w:color w:val="ACB9CA" w:themeColor="text2" w:themeTint="66"/>
         </w:rPr>
-        <w:t>CSS Shapes are used to wrap content around custom paths. The paths are defined with shape function values, like circle(), ellipse(), inset() or polygon(), and they are positioned within a virtual box, the reference box.</w:t>
+        <w:t xml:space="preserve">CSS Shapes are used to wrap content around custom paths. The paths are defined with shape function values, like </w:t>
+      </w:r>
+      <w:proofErr w:type="gramStart"/>
+      <w:r>
+        <w:rPr>
+          <w:color w:val="ACB9CA" w:themeColor="text2" w:themeTint="66"/>
+        </w:rPr>
+        <w:t>circle(</w:t>
+      </w:r>
+      <w:proofErr w:type="gramEnd"/>
+      <w:r>
+        <w:rPr>
+          <w:color w:val="ACB9CA" w:themeColor="text2" w:themeTint="66"/>
+        </w:rPr>
+        <w:t>), ellipse(), inset() or polygon(), and they are positioned within a virtual box, the reference box.</w:t>
       </w:r>
     </w:p>
     <w:p>
@@ -202,8 +265,16 @@
         <w:rPr>
           <w:color w:val="ACB9CA" w:themeColor="text2" w:themeTint="66"/>
         </w:rPr>
-        <w:t>CSS Shapes is a standard that lets us create geometric shapes over floated elements that cause the inline contents — usually text — around those elements to wrap along the specified shapes. Such a shaped flow of text looks good in editorial designs or designs that work with text-heavy contents</w:t>
-      </w:r>
+        <w:t xml:space="preserve">CSS Shapes is a standard that lets us create geometric shapes over floated elements that cause the inline contents — usually text — around those elements to wrap along the specified shapes. Such a shaped flow of text looks good in editorial designs or designs that work with text-heavy </w:t>
+      </w:r>
+      <w:proofErr w:type="gramStart"/>
+      <w:r>
+        <w:rPr>
+          <w:color w:val="ACB9CA" w:themeColor="text2" w:themeTint="66"/>
+        </w:rPr>
+        <w:t>contents</w:t>
+      </w:r>
+      <w:proofErr w:type="gramEnd"/>
     </w:p>
     <w:p>
       <w:pPr>
@@ -229,8 +300,9 @@
           <w:szCs w:val="24"/>
           <w:lang w:val="bg-BG"/>
         </w:rPr>
-        <w:t xml:space="preserve"> е стандардт, който позволява за създаването на форми, които </w:t>
-      </w:r>
+        <w:t xml:space="preserve"> е </w:t>
+      </w:r>
+      <w:proofErr w:type="spellStart"/>
       <w:r>
         <w:rPr>
           <w:color w:val="538135" w:themeColor="accent6" w:themeShade="BF"/>
@@ -238,6 +310,25 @@
           <w:szCs w:val="24"/>
           <w:lang w:val="bg-BG"/>
         </w:rPr>
+        <w:t>стандардт</w:t>
+      </w:r>
+      <w:proofErr w:type="spellEnd"/>
+      <w:r>
+        <w:rPr>
+          <w:color w:val="538135" w:themeColor="accent6" w:themeShade="BF"/>
+          <w:sz w:val="28"/>
+          <w:szCs w:val="24"/>
+          <w:lang w:val="bg-BG"/>
+        </w:rPr>
+        <w:t xml:space="preserve">, който позволява за създаването на форми, които </w:t>
+      </w:r>
+      <w:r>
+        <w:rPr>
+          <w:color w:val="538135" w:themeColor="accent6" w:themeShade="BF"/>
+          <w:sz w:val="28"/>
+          <w:szCs w:val="24"/>
+          <w:lang w:val="bg-BG"/>
+        </w:rPr>
         <w:t>както беше споменато преди позволява</w:t>
       </w:r>
       <w:r>
@@ -269,7 +360,35 @@
         <w:rPr>
           <w:color w:val="ACB9CA" w:themeColor="text2" w:themeTint="66"/>
         </w:rPr>
-        <w:t>Until the introduction of CSS Shapes, it was nearly impossible to design a magazine-esque layout with free flowing text for the web. On the contrary, web design layouts have traditionally been shaped with grids, boxes, and straight lines.</w:t>
+        <w:t>Until the introduction of CSS Shapes, it was nearly impossible to design a magazine-</w:t>
+      </w:r>
+      <w:proofErr w:type="spellStart"/>
+      <w:r>
+        <w:rPr>
+          <w:color w:val="ACB9CA" w:themeColor="text2" w:themeTint="66"/>
+        </w:rPr>
+        <w:t>esque</w:t>
+      </w:r>
+      <w:proofErr w:type="spellEnd"/>
+      <w:r>
+        <w:rPr>
+          <w:color w:val="ACB9CA" w:themeColor="text2" w:themeTint="66"/>
+        </w:rPr>
+        <w:t xml:space="preserve"> layout with </w:t>
+      </w:r>
+      <w:proofErr w:type="gramStart"/>
+      <w:r>
+        <w:rPr>
+          <w:color w:val="ACB9CA" w:themeColor="text2" w:themeTint="66"/>
+        </w:rPr>
+        <w:t>free flowing</w:t>
+      </w:r>
+      <w:proofErr w:type="gramEnd"/>
+      <w:r>
+        <w:rPr>
+          <w:color w:val="ACB9CA" w:themeColor="text2" w:themeTint="66"/>
+        </w:rPr>
+        <w:t xml:space="preserve"> text for the web. On the contrary, web design layouts have traditionally been shaped with grids, boxes, and straight lines.</w:t>
       </w:r>
     </w:p>
     <w:p>
@@ -360,7 +479,25 @@
           <w:sz w:val="28"/>
           <w:szCs w:val="24"/>
         </w:rPr>
-        <w:t xml:space="preserve">A reference box defines the shape's coordinate system, so it influences how the shape will be drawn and positioned. There are four reference boxes to choose from: margin-box, padding-box, border-box and content-box. Each of them yields subtly different results. </w:t>
+        <w:t>A reference box defines the shape's coordinate system, so it influences how the shape will be drawn and positioned. There are four reference boxes to choose from: margin-box, padding-box, border-</w:t>
+      </w:r>
+      <w:proofErr w:type="gramStart"/>
+      <w:r>
+        <w:rPr>
+          <w:color w:val="ACB9CA" w:themeColor="text2" w:themeTint="66"/>
+          <w:sz w:val="28"/>
+          <w:szCs w:val="24"/>
+        </w:rPr>
+        <w:t>box</w:t>
+      </w:r>
+      <w:proofErr w:type="gramEnd"/>
+      <w:r>
+        <w:rPr>
+          <w:color w:val="ACB9CA" w:themeColor="text2" w:themeTint="66"/>
+          <w:sz w:val="28"/>
+          <w:szCs w:val="24"/>
+        </w:rPr>
+        <w:t xml:space="preserve"> and content-box. Each of them yields subtly different results. </w:t>
       </w:r>
     </w:p>
     <w:p>
@@ -653,8 +790,13 @@
     <w:p>
       <w:r>
         <w:lastRenderedPageBreak/>
-        <w:t>Describe them, something like documentation, examples will be in next page</w:t>
-      </w:r>
+        <w:t xml:space="preserve">Describe them, something like documentation, examples will be in next </w:t>
+      </w:r>
+      <w:proofErr w:type="gramStart"/>
+      <w:r>
+        <w:t>page</w:t>
+      </w:r>
+      <w:proofErr w:type="gramEnd"/>
     </w:p>
     <w:p>
       <w:r>
@@ -662,23 +804,43 @@
       </w:r>
     </w:p>
     <w:p>
-      <w:r>
-        <w:t>circle()</w:t>
-      </w:r>
-    </w:p>
-    <w:p>
-      <w:r>
-        <w:t>ellipse()</w:t>
-      </w:r>
-    </w:p>
-    <w:p>
-      <w:r>
-        <w:t>inset()</w:t>
-      </w:r>
-    </w:p>
-    <w:p>
-      <w:r>
-        <w:t>polygon()</w:t>
+      <w:proofErr w:type="gramStart"/>
+      <w:r>
+        <w:t>circle(</w:t>
+      </w:r>
+      <w:proofErr w:type="gramEnd"/>
+      <w:r>
+        <w:t>)</w:t>
+      </w:r>
+    </w:p>
+    <w:p>
+      <w:proofErr w:type="gramStart"/>
+      <w:r>
+        <w:t>ellipse(</w:t>
+      </w:r>
+      <w:proofErr w:type="gramEnd"/>
+      <w:r>
+        <w:t>)</w:t>
+      </w:r>
+    </w:p>
+    <w:p>
+      <w:proofErr w:type="gramStart"/>
+      <w:r>
+        <w:t>inset(</w:t>
+      </w:r>
+      <w:proofErr w:type="gramEnd"/>
+      <w:r>
+        <w:t>)</w:t>
+      </w:r>
+    </w:p>
+    <w:p>
+      <w:proofErr w:type="gramStart"/>
+      <w:r>
+        <w:t>polygon(</w:t>
+      </w:r>
+      <w:proofErr w:type="gramEnd"/>
+      <w:r>
+        <w:t>)</w:t>
       </w:r>
     </w:p>
     <w:p/>
@@ -861,7 +1023,23 @@
           <w:sz w:val="28"/>
           <w:szCs w:val="24"/>
         </w:rPr>
-        <w:t xml:space="preserve">Try to add some kind of sliders that shows how things change. </w:t>
+        <w:t xml:space="preserve">Try to add </w:t>
+      </w:r>
+      <w:proofErr w:type="gramStart"/>
+      <w:r>
+        <w:rPr>
+          <w:sz w:val="28"/>
+          <w:szCs w:val="24"/>
+        </w:rPr>
+        <w:t>some kind of sliders</w:t>
+      </w:r>
+      <w:proofErr w:type="gramEnd"/>
+      <w:r>
+        <w:rPr>
+          <w:sz w:val="28"/>
+          <w:szCs w:val="24"/>
+        </w:rPr>
+        <w:t xml:space="preserve"> that shows how things change. </w:t>
       </w:r>
     </w:p>
     <w:p>
@@ -995,10 +1173,532 @@
     <w:p>
       <w:pPr>
         <w:rPr>
-          <w:lang w:val="bg-BG"/>
-        </w:rPr>
-      </w:pPr>
-    </w:p>
+          <w:b/>
+          <w:bCs/>
+          <w:sz w:val="32"/>
+          <w:szCs w:val="28"/>
+          <w:lang w:val="bg-BG"/>
+        </w:rPr>
+      </w:pPr>
+      <w:r>
+        <w:rPr>
+          <w:b/>
+          <w:bCs/>
+          <w:sz w:val="32"/>
+          <w:szCs w:val="28"/>
+          <w:lang w:val="bg-BG"/>
+        </w:rPr>
+        <w:lastRenderedPageBreak/>
+        <w:t>Източници:</w:t>
+      </w:r>
+    </w:p>
+    <w:p>
+      <w:pPr>
+        <w:rPr>
+          <w:sz w:val="24"/>
+          <w:lang w:val="bg-BG"/>
+        </w:rPr>
+      </w:pPr>
+      <w:hyperlink r:id="rId5" w:history="1">
+        <w:r>
+          <w:rPr>
+            <w:rStyle w:val="Hyperlink"/>
+            <w:sz w:val="24"/>
+            <w:lang w:val="bg-BG"/>
+          </w:rPr>
+          <w:t>https://developer.mozilla.org/en-US/docs/Web/CSS/shape-outside</w:t>
+        </w:r>
+      </w:hyperlink>
+    </w:p>
+    <w:p>
+      <w:pPr>
+        <w:rPr>
+          <w:lang w:val="bg-BG"/>
+        </w:rPr>
+      </w:pPr>
+      <w:hyperlink r:id="rId6" w:history="1">
+        <w:r>
+          <w:rPr>
+            <w:rStyle w:val="Hyperlink"/>
+            <w:lang w:val="bg-BG"/>
+          </w:rPr>
+          <w:t>https://css-tricks.com/people-talkin-shapes/</w:t>
+        </w:r>
+      </w:hyperlink>
+    </w:p>
+    <w:p>
+      <w:pPr>
+        <w:rPr>
+          <w:lang w:val="bg-BG"/>
+        </w:rPr>
+      </w:pPr>
+      <w:hyperlink r:id="rId7" w:history="1">
+        <w:r>
+          <w:rPr>
+            <w:rStyle w:val="Hyperlink"/>
+            <w:lang w:val="bg-BG"/>
+          </w:rPr>
+          <w:t>https://css-tricks.com/almanac/properties/s/shape-outside/</w:t>
+        </w:r>
+      </w:hyperlink>
+    </w:p>
+    <w:p>
+      <w:pPr>
+        <w:rPr>
+          <w:lang w:val="bg-BG"/>
+        </w:rPr>
+      </w:pPr>
+      <w:hyperlink r:id="rId8" w:history="1">
+        <w:r>
+          <w:rPr>
+            <w:rStyle w:val="Hyperlink"/>
+            <w:lang w:val="bg-BG"/>
+          </w:rPr>
+          <w:t>https://tympanus.net/codrops/2018/11/29/an-introduction-to-css-shapes/</w:t>
+        </w:r>
+      </w:hyperlink>
+    </w:p>
+    <w:p>
+      <w:pPr>
+        <w:rPr>
+          <w:lang w:val="bg-BG"/>
+        </w:rPr>
+      </w:pPr>
+      <w:hyperlink r:id="rId9" w:history="1">
+        <w:r>
+          <w:rPr>
+            <w:rStyle w:val="Hyperlink"/>
+            <w:lang w:val="bg-BG"/>
+          </w:rPr>
+          <w:t>https://css-tricks.com/working-with-shapes-in-web-design/</w:t>
+        </w:r>
+      </w:hyperlink>
+    </w:p>
+    <w:p>
+      <w:pPr>
+        <w:rPr>
+          <w:lang w:val="bg-BG"/>
+        </w:rPr>
+      </w:pPr>
+      <w:hyperlink r:id="rId10" w:history="1">
+        <w:r>
+          <w:rPr>
+            <w:rStyle w:val="Hyperlink"/>
+            <w:lang w:val="bg-BG"/>
+          </w:rPr>
+          <w:t>https://webdesign.tutsplus.com/tutorials/how-to-use-css-shapes-in-your-web-design--cms-27498</w:t>
+        </w:r>
+      </w:hyperlink>
+    </w:p>
+    <w:p>
+      <w:pPr>
+        <w:rPr>
+          <w:lang w:val="bg-BG"/>
+        </w:rPr>
+      </w:pPr>
+      <w:hyperlink r:id="rId11" w:history="1">
+        <w:r>
+          <w:rPr>
+            <w:rStyle w:val="Hyperlink"/>
+            <w:lang w:val="bg-BG"/>
+          </w:rPr>
+          <w:t>https://developer.mozilla.org/en-US/docs/Web/CSS/CSS_Shapes</w:t>
+        </w:r>
+      </w:hyperlink>
+    </w:p>
+    <w:p>
+      <w:pPr>
+        <w:rPr>
+          <w:lang w:val="bg-BG"/>
+        </w:rPr>
+      </w:pPr>
+      <w:hyperlink r:id="rId12" w:history="1">
+        <w:r>
+          <w:rPr>
+            <w:rStyle w:val="Hyperlink"/>
+            <w:lang w:val="bg-BG"/>
+          </w:rPr>
+          <w:t>https://www.webdesignerdepot.com/2015/03/how-to-get-started-with-css-shapes/</w:t>
+        </w:r>
+      </w:hyperlink>
+    </w:p>
+    <w:p>
+      <w:pPr>
+        <w:rPr>
+          <w:lang w:val="bg-BG"/>
+        </w:rPr>
+      </w:pPr>
+      <w:hyperlink r:id="rId13" w:history="1">
+        <w:r>
+          <w:rPr>
+            <w:rStyle w:val="Hyperlink"/>
+            <w:lang w:val="bg-BG"/>
+          </w:rPr>
+          <w:t>http://razvancaliman.com/writing/css-shapes-reference-boxes/</w:t>
+        </w:r>
+      </w:hyperlink>
+    </w:p>
+    <w:p>
+      <w:hyperlink r:id="rId14" w:history="1">
+        <w:r>
+          <w:rPr>
+            <w:rStyle w:val="Hyperlink"/>
+            <w:lang w:val="bg-BG"/>
+          </w:rPr>
+          <w:t>https://www.youtube.com/watch?v=XyOS_9keq0k</w:t>
+        </w:r>
+      </w:hyperlink>
+      <w:r>
+        <w:rPr>
+          <w:lang w:val="bg-BG"/>
+        </w:rPr>
+        <w:t xml:space="preserve"> (</w:t>
+      </w:r>
+      <w:r>
+        <w:t xml:space="preserve">CSS Box Model Explanation </w:t>
+      </w:r>
+      <w:r>
+        <w:tab/>
+      </w:r>
+    </w:p>
+    <w:p>
+      <w:hyperlink r:id="rId15" w:history="1">
+        <w:r>
+          <w:rPr>
+            <w:rStyle w:val="Hyperlink"/>
+          </w:rPr>
+          <w:t>https://developer.mozilla.org/en-US/docs/Web/CSS/CSS_Shapes/Basic_Shapes</w:t>
+        </w:r>
+      </w:hyperlink>
+    </w:p>
+    <w:p>
+      <w:hyperlink r:id="rId16" w:history="1">
+        <w:r>
+          <w:rPr>
+            <w:rStyle w:val="Hyperlink"/>
+          </w:rPr>
+          <w:t>https://docs.w3cub.com/browser_support_tables/css-shapes</w:t>
+        </w:r>
+      </w:hyperlink>
+    </w:p>
+    <w:p/>
+    <w:p/>
+    <w:p>
+      <w:pPr>
+        <w:rPr>
+          <w:b/>
+          <w:bCs/>
+          <w:sz w:val="32"/>
+          <w:szCs w:val="28"/>
+          <w:lang w:val="bg-BG"/>
+        </w:rPr>
+      </w:pPr>
+      <w:r>
+        <w:rPr>
+          <w:b/>
+          <w:bCs/>
+          <w:sz w:val="32"/>
+          <w:szCs w:val="28"/>
+          <w:lang w:val="bg-BG"/>
+        </w:rPr>
+        <w:t xml:space="preserve">Какво представляват </w:t>
+      </w:r>
+      <w:r>
+        <w:rPr>
+          <w:b/>
+          <w:bCs/>
+          <w:sz w:val="32"/>
+          <w:szCs w:val="28"/>
+          <w:lang w:val="bg-BG"/>
+        </w:rPr>
+        <w:t xml:space="preserve">и за какво се използват </w:t>
+      </w:r>
+      <w:r>
+        <w:rPr>
+          <w:b/>
+          <w:bCs/>
+          <w:sz w:val="32"/>
+          <w:szCs w:val="28"/>
+          <w:lang w:val="bg-BG"/>
+        </w:rPr>
+        <w:t>(въведение)</w:t>
+      </w:r>
+    </w:p>
+    <w:p>
+      <w:pPr>
+        <w:rPr>
+          <w:b/>
+          <w:bCs/>
+          <w:sz w:val="32"/>
+          <w:szCs w:val="28"/>
+          <w:lang w:val="bg-BG"/>
+        </w:rPr>
+      </w:pPr>
+      <w:r>
+        <w:rPr>
+          <w:b/>
+          <w:bCs/>
+          <w:sz w:val="28"/>
+          <w:szCs w:val="24"/>
+          <w:lang w:val="bg-BG"/>
+        </w:rPr>
+        <w:t xml:space="preserve">Малко повече за </w:t>
+      </w:r>
+      <w:r>
+        <w:rPr>
+          <w:b/>
+          <w:bCs/>
+          <w:sz w:val="28"/>
+          <w:szCs w:val="24"/>
+        </w:rPr>
+        <w:t>Reference Box</w:t>
+      </w:r>
+    </w:p>
+    <w:p>
+      <w:pPr>
+        <w:rPr>
+          <w:b/>
+          <w:bCs/>
+          <w:sz w:val="28"/>
+          <w:szCs w:val="24"/>
+          <w:lang w:val="bg-BG"/>
+        </w:rPr>
+      </w:pPr>
+      <w:r>
+        <w:rPr>
+          <w:b/>
+          <w:bCs/>
+          <w:sz w:val="28"/>
+          <w:szCs w:val="24"/>
+          <w:lang w:val="bg-BG"/>
+        </w:rPr>
+        <w:t xml:space="preserve">Как </w:t>
+      </w:r>
+      <w:r>
+        <w:rPr>
+          <w:b/>
+          <w:bCs/>
+          <w:sz w:val="28"/>
+          <w:szCs w:val="24"/>
+        </w:rPr>
+        <w:t>reference box</w:t>
+      </w:r>
+      <w:r>
+        <w:rPr>
+          <w:b/>
+          <w:bCs/>
+          <w:sz w:val="28"/>
+          <w:szCs w:val="24"/>
+          <w:lang w:val="bg-BG"/>
+        </w:rPr>
+        <w:t xml:space="preserve"> влия</w:t>
+      </w:r>
+      <w:r>
+        <w:rPr>
+          <w:b/>
+          <w:bCs/>
+          <w:sz w:val="28"/>
+          <w:szCs w:val="24"/>
+        </w:rPr>
+        <w:t>e</w:t>
+      </w:r>
+      <w:r>
+        <w:rPr>
+          <w:b/>
+          <w:bCs/>
+          <w:sz w:val="28"/>
+          <w:szCs w:val="24"/>
+          <w:lang w:val="bg-BG"/>
+        </w:rPr>
+        <w:t xml:space="preserve"> върху формите</w:t>
+      </w:r>
+    </w:p>
+    <w:p>
+      <w:pPr>
+        <w:rPr>
+          <w:b/>
+          <w:bCs/>
+          <w:sz w:val="32"/>
+          <w:szCs w:val="28"/>
+          <w:lang w:val="bg-BG"/>
+        </w:rPr>
+      </w:pPr>
+      <w:r>
+        <w:rPr>
+          <w:b/>
+          <w:bCs/>
+          <w:sz w:val="32"/>
+          <w:szCs w:val="28"/>
+          <w:lang w:val="bg-BG"/>
+        </w:rPr>
+        <w:t>Как се използват (секция тип документация</w:t>
+      </w:r>
+      <w:r>
+        <w:rPr>
+          <w:b/>
+          <w:bCs/>
+          <w:sz w:val="32"/>
+          <w:szCs w:val="28"/>
+        </w:rPr>
+        <w:t xml:space="preserve"> + </w:t>
+      </w:r>
+      <w:r>
+        <w:rPr>
+          <w:b/>
+          <w:bCs/>
+          <w:sz w:val="32"/>
+          <w:szCs w:val="28"/>
+          <w:lang w:val="bg-BG"/>
+        </w:rPr>
+        <w:t>примери</w:t>
+      </w:r>
+      <w:r>
+        <w:rPr>
+          <w:b/>
+          <w:bCs/>
+          <w:sz w:val="32"/>
+          <w:szCs w:val="28"/>
+          <w:lang w:val="bg-BG"/>
+        </w:rPr>
+        <w:t>)</w:t>
+      </w:r>
+    </w:p>
+    <w:p>
+      <w:pPr>
+        <w:rPr>
+          <w:b/>
+          <w:bCs/>
+          <w:sz w:val="32"/>
+          <w:szCs w:val="28"/>
+          <w:lang w:val="bg-BG"/>
+        </w:rPr>
+      </w:pPr>
+      <w:r>
+        <w:rPr>
+          <w:b/>
+          <w:bCs/>
+          <w:sz w:val="32"/>
+          <w:szCs w:val="28"/>
+          <w:lang w:val="bg-BG"/>
+        </w:rPr>
+        <w:t>Кратка документация</w:t>
+      </w:r>
+    </w:p>
+    <w:p>
+      <w:pPr>
+        <w:rPr>
+          <w:b/>
+          <w:bCs/>
+          <w:sz w:val="32"/>
+          <w:szCs w:val="28"/>
+          <w:lang w:val="bg-BG"/>
+        </w:rPr>
+      </w:pPr>
+      <w:r>
+        <w:rPr>
+          <w:b/>
+          <w:bCs/>
+          <w:sz w:val="32"/>
+          <w:szCs w:val="28"/>
+          <w:lang w:val="bg-BG"/>
+        </w:rPr>
+        <w:t>Примери с код</w:t>
+      </w:r>
+    </w:p>
+    <w:p>
+      <w:pPr>
+        <w:rPr>
+          <w:b/>
+          <w:bCs/>
+          <w:sz w:val="32"/>
+          <w:szCs w:val="28"/>
+          <w:lang w:val="bg-BG"/>
+        </w:rPr>
+      </w:pPr>
+      <w:r>
+        <w:rPr>
+          <w:b/>
+          <w:bCs/>
+          <w:sz w:val="32"/>
+          <w:szCs w:val="28"/>
+          <w:lang w:val="bg-BG"/>
+        </w:rPr>
+        <w:lastRenderedPageBreak/>
+        <w:t>Интерактивно демо</w:t>
+      </w:r>
+    </w:p>
+    <w:p>
+      <w:pPr>
+        <w:rPr>
+          <w:b/>
+          <w:bCs/>
+          <w:sz w:val="28"/>
+          <w:szCs w:val="24"/>
+          <w:lang w:val="bg-BG"/>
+        </w:rPr>
+      </w:pPr>
+      <w:r>
+        <w:rPr>
+          <w:b/>
+          <w:bCs/>
+          <w:sz w:val="28"/>
+          <w:szCs w:val="24"/>
+          <w:lang w:val="bg-BG"/>
+        </w:rPr>
+        <w:t xml:space="preserve">Къде може да се използват </w:t>
+      </w:r>
+    </w:p>
+    <w:p>
+      <w:pPr>
+        <w:rPr>
+          <w:b/>
+          <w:bCs/>
+          <w:sz w:val="32"/>
+          <w:szCs w:val="28"/>
+        </w:rPr>
+      </w:pPr>
+      <w:r>
+        <w:rPr>
+          <w:b/>
+          <w:bCs/>
+          <w:sz w:val="32"/>
+          <w:szCs w:val="28"/>
+          <w:lang w:val="bg-BG"/>
+        </w:rPr>
+        <w:t>Други интересни неща (</w:t>
+      </w:r>
+      <w:r>
+        <w:rPr>
+          <w:b/>
+          <w:bCs/>
+          <w:sz w:val="32"/>
+          <w:szCs w:val="28"/>
+        </w:rPr>
+        <w:t>tips &amp; tricks)</w:t>
+      </w:r>
+    </w:p>
+    <w:p>
+      <w:pPr>
+        <w:rPr>
+          <w:b/>
+          <w:bCs/>
+          <w:sz w:val="32"/>
+          <w:szCs w:val="28"/>
+          <w:lang w:val="bg-BG"/>
+        </w:rPr>
+      </w:pPr>
+      <w:r>
+        <w:rPr>
+          <w:b/>
+          <w:bCs/>
+          <w:sz w:val="32"/>
+          <w:szCs w:val="28"/>
+          <w:lang w:val="bg-BG"/>
+        </w:rPr>
+        <w:t>Източници</w:t>
+      </w:r>
+    </w:p>
+    <w:p/>
     <w:sectPr>
       <w:pgSz w:w="12240" w:h="15840"/>
       <w:pgMar w:top="1440" w:right="1440" w:bottom="1440" w:left="1440" w:header="720" w:footer="720" w:gutter="0"/>
@@ -1696,7 +2396,7 @@
   <w:style w:type="paragraph" w:default="1" w:styleId="Normal">
     <w:name w:val="Normal"/>
     <w:qFormat/>
-    <w:rsid w:val="00F2100F"/>
+    <w:rsid w:val="007F626E"/>
     <w:pPr>
       <w:keepNext/>
       <w:keepLines/>

</xml_diff>